<commit_message>
Output menu to spreadsheet.
</commit_message>
<xml_diff>
--- a/Documentation/Meetings/MRes Project Meeting 5.docx
+++ b/Documentation/Meetings/MRes Project Meeting 5.docx
@@ -17,6 +17,14 @@
           <w:lang w:val="en-US"/>
         </w:rPr>
         <w:t xml:space="preserve">MRes Project Meeting </w:t>
+      </w:r>
+      <w:r>
+        <w:rPr>
+          <w:sz w:val="28"/>
+          <w:szCs w:val="28"/>
+          <w:lang w:val="en-US"/>
+        </w:rPr>
+        <w:t>5</w:t>
       </w:r>
     </w:p>
     <w:p>
@@ -1526,13 +1534,7 @@
               <w:rPr>
                 <w:lang w:val="en-US"/>
               </w:rPr>
-              <w:t>/6</w:t>
-            </w:r>
-            <w:r>
-              <w:rPr>
-                <w:lang w:val="en-US"/>
-              </w:rPr>
-              <w:t>/22</w:t>
+              <w:t>/6/22</w:t>
             </w:r>
           </w:p>
         </w:tc>

</xml_diff>